<commit_message>
driver & home layout done
</commit_message>
<xml_diff>
--- a/Database.docx
+++ b/Database.docx
@@ -15,7 +15,7 @@
         <w:tc>
           <w:tcPr>
             <w:tcW w:w="4310" w:type="dxa"/>
-            <w:shd w:val="clear" w:color="auto" w:fill="0D0D0D" w:themeFill="text1" w:themeFillTint="F2"/>
+            <w:shd w:val="clear" w:color="auto" w:fill="auto"/>
           </w:tcPr>
           <w:p>
             <w:pPr>
@@ -309,7 +309,7 @@
         <w:tc>
           <w:tcPr>
             <w:tcW w:w="4310" w:type="dxa"/>
-            <w:shd w:val="clear" w:color="auto" w:fill="0D0D0D" w:themeFill="text1" w:themeFillTint="F2"/>
+            <w:shd w:val="clear" w:color="auto" w:fill="auto"/>
           </w:tcPr>
           <w:p>
             <w:pPr>
@@ -640,7 +640,7 @@
         <w:tc>
           <w:tcPr>
             <w:tcW w:w="9350" w:type="dxa"/>
-            <w:shd w:val="clear" w:color="auto" w:fill="0D0D0D" w:themeFill="text1" w:themeFillTint="F2"/>
+            <w:shd w:val="clear" w:color="auto" w:fill="auto"/>
           </w:tcPr>
           <w:p>
             <w:pPr>
@@ -707,6 +707,8 @@
             <w:proofErr w:type="spellEnd"/>
           </w:p>
         </w:tc>
+        <w:bookmarkStart w:id="0" w:name="_GoBack"/>
+        <w:bookmarkEnd w:id="0"/>
       </w:tr>
       <w:tr>
         <w:tc>
@@ -755,7 +757,7 @@
         <w:tc>
           <w:tcPr>
             <w:tcW w:w="4310" w:type="dxa"/>
-            <w:shd w:val="clear" w:color="auto" w:fill="0D0D0D" w:themeFill="text1" w:themeFillTint="F2"/>
+            <w:shd w:val="clear" w:color="auto" w:fill="auto"/>
           </w:tcPr>
           <w:p>
             <w:pPr>
@@ -919,10 +921,7 @@
             </w:pPr>
             <w:proofErr w:type="spellStart"/>
             <w:r>
-              <w:t>End</w:t>
-            </w:r>
-            <w:r>
-              <w:t>_date</w:t>
+              <w:t>End_date</w:t>
             </w:r>
             <w:proofErr w:type="spellEnd"/>
           </w:p>
@@ -1004,10 +1003,7 @@
         </w:tc>
       </w:tr>
     </w:tbl>
-    <w:p>
-      <w:bookmarkStart w:id="0" w:name="_GoBack"/>
-      <w:bookmarkEnd w:id="0"/>
-    </w:p>
+    <w:p/>
     <w:tbl>
       <w:tblPr>
         <w:tblStyle w:val="TableGrid"/>
@@ -1021,7 +1017,7 @@
         <w:tc>
           <w:tcPr>
             <w:tcW w:w="4310" w:type="dxa"/>
-            <w:shd w:val="clear" w:color="auto" w:fill="0D0D0D" w:themeFill="text1" w:themeFillTint="F2"/>
+            <w:shd w:val="clear" w:color="auto" w:fill="auto"/>
           </w:tcPr>
           <w:p>
             <w:pPr>

</xml_diff>